<commit_message>
menambahkan isi dari docx
</commit_message>
<xml_diff>
--- a/1.docx
+++ b/1.docx
@@ -10,18 +10,63 @@
           <w:rFonts w:ascii="Times New Roman" w:eastAsia="Times New Roman" w:hAnsi="Times New Roman" w:cs="Times New Roman"/>
           <w:b/>
           <w:bCs/>
-          <w:sz w:val="27"/>
-          <w:szCs w:val="27"/>
-          <w:lang w:eastAsia="id-ID"/>
-        </w:rPr>
-      </w:pPr>
-      <w:r>
-        <w:rPr>
-          <w:rFonts w:ascii="Times New Roman" w:eastAsia="Times New Roman" w:hAnsi="Times New Roman" w:cs="Times New Roman"/>
-          <w:b/>
-          <w:bCs/>
-          <w:sz w:val="27"/>
-          <w:szCs w:val="27"/>
+          <w:sz w:val="24"/>
+          <w:szCs w:val="24"/>
+          <w:lang w:eastAsia="id-ID"/>
+        </w:rPr>
+      </w:pPr>
+      <w:r>
+        <w:rPr>
+          <w:rFonts w:ascii="Times New Roman" w:eastAsia="Times New Roman" w:hAnsi="Times New Roman" w:cs="Times New Roman"/>
+          <w:b/>
+          <w:bCs/>
+          <w:sz w:val="24"/>
+          <w:szCs w:val="24"/>
+          <w:lang w:eastAsia="id-ID"/>
+        </w:rPr>
+        <w:t>Langkah langkah praktik Github</w:t>
+      </w:r>
+    </w:p>
+    <w:p>
+      <w:pPr>
+        <w:pStyle w:val="Heading1"/>
+        <w:rPr>
+          <w:rFonts w:ascii="Times New Roman" w:eastAsia="Times New Roman" w:hAnsi="Times New Roman" w:cs="Times New Roman"/>
+          <w:sz w:val="24"/>
+          <w:szCs w:val="24"/>
+          <w:lang w:eastAsia="id-ID"/>
+        </w:rPr>
+      </w:pPr>
+      <w:r>
+        <w:rPr>
+          <w:rFonts w:ascii="Times New Roman" w:eastAsia="Times New Roman" w:hAnsi="Times New Roman" w:cs="Times New Roman"/>
+          <w:sz w:val="24"/>
+          <w:szCs w:val="24"/>
+          <w:lang w:eastAsia="id-ID"/>
+        </w:rPr>
+        <w:t xml:space="preserve">Tahap instalasi </w:t>
+      </w:r>
+    </w:p>
+    <w:p>
+      <w:pPr>
+        <w:spacing w:before="100" w:beforeAutospacing="1" w:after="100" w:afterAutospacing="1" w:line="240" w:lineRule="auto"/>
+        <w:outlineLvl w:val="2"/>
+        <w:rPr>
+          <w:rFonts w:ascii="Times New Roman" w:eastAsia="Times New Roman" w:hAnsi="Times New Roman" w:cs="Times New Roman"/>
+          <w:b/>
+          <w:bCs/>
+          <w:sz w:val="24"/>
+          <w:szCs w:val="24"/>
+          <w:lang w:eastAsia="id-ID"/>
+        </w:rPr>
+      </w:pPr>
+      <w:r>
+        <w:rPr>
+          <w:rFonts w:ascii="Times New Roman" w:eastAsia="Times New Roman" w:hAnsi="Times New Roman" w:cs="Times New Roman"/>
+          <w:b/>
+          <w:bCs/>
+          <w:sz w:val="24"/>
+          <w:szCs w:val="24"/>
           <w:lang w:eastAsia="id-ID"/>
         </w:rPr>
         <w:t>1. Download File Git</w:t>
@@ -77,18 +122,18 @@
           <w:rFonts w:ascii="Times New Roman" w:eastAsia="Times New Roman" w:hAnsi="Times New Roman" w:cs="Times New Roman"/>
           <w:b/>
           <w:bCs/>
-          <w:sz w:val="27"/>
-          <w:szCs w:val="27"/>
-          <w:lang w:eastAsia="id-ID"/>
-        </w:rPr>
-      </w:pPr>
-      <w:r>
-        <w:rPr>
-          <w:rFonts w:ascii="Times New Roman" w:eastAsia="Times New Roman" w:hAnsi="Times New Roman" w:cs="Times New Roman"/>
-          <w:b/>
-          <w:bCs/>
-          <w:sz w:val="27"/>
-          <w:szCs w:val="27"/>
+          <w:sz w:val="24"/>
+          <w:szCs w:val="24"/>
+          <w:lang w:eastAsia="id-ID"/>
+        </w:rPr>
+      </w:pPr>
+      <w:r>
+        <w:rPr>
+          <w:rFonts w:ascii="Times New Roman" w:eastAsia="Times New Roman" w:hAnsi="Times New Roman" w:cs="Times New Roman"/>
+          <w:b/>
+          <w:bCs/>
+          <w:sz w:val="24"/>
+          <w:szCs w:val="24"/>
           <w:lang w:eastAsia="id-ID"/>
         </w:rPr>
         <w:t>2. Install Git</w:t>
@@ -153,7 +198,7 @@
           <w:lang w:eastAsia="id-ID"/>
         </w:rPr>
         <w:drawing>
-          <wp:inline distT="0" distB="0" distL="0" distR="0">
+          <wp:inline distT="0" distB="0" distL="0" distR="0" wp14:anchorId="73ABC58B" wp14:editId="1FC66ADF">
             <wp:extent cx="4733925" cy="3657600"/>
             <wp:effectExtent l="0" t="0" r="9525" b="0"/>
             <wp:docPr id="14" name="Picture 14" descr="Cara Install Git"/>
@@ -210,18 +255,18 @@
           <w:rFonts w:ascii="Times New Roman" w:eastAsia="Times New Roman" w:hAnsi="Times New Roman" w:cs="Times New Roman"/>
           <w:b/>
           <w:bCs/>
-          <w:sz w:val="27"/>
-          <w:szCs w:val="27"/>
-          <w:lang w:eastAsia="id-ID"/>
-        </w:rPr>
-      </w:pPr>
-      <w:r>
-        <w:rPr>
-          <w:rFonts w:ascii="Times New Roman" w:eastAsia="Times New Roman" w:hAnsi="Times New Roman" w:cs="Times New Roman"/>
-          <w:b/>
-          <w:bCs/>
-          <w:sz w:val="27"/>
-          <w:szCs w:val="27"/>
+          <w:sz w:val="24"/>
+          <w:szCs w:val="24"/>
+          <w:lang w:eastAsia="id-ID"/>
+        </w:rPr>
+      </w:pPr>
+      <w:r>
+        <w:rPr>
+          <w:rFonts w:ascii="Times New Roman" w:eastAsia="Times New Roman" w:hAnsi="Times New Roman" w:cs="Times New Roman"/>
+          <w:b/>
+          <w:bCs/>
+          <w:sz w:val="24"/>
+          <w:szCs w:val="24"/>
           <w:lang w:eastAsia="id-ID"/>
         </w:rPr>
         <w:t>3. Tentukan Lokasi Instalasi Git</w:t>
@@ -244,25 +289,7 @@
           <w:szCs w:val="24"/>
           <w:lang w:eastAsia="id-ID"/>
         </w:rPr>
-        <w:t xml:space="preserve">Selanjutnya, pilih lokasi untuk install Git pada komputer Anda. Pada tutorial ini kami menginstall di lokasi </w:t>
-      </w:r>
-      <w:r>
-        <w:rPr>
-          <w:rFonts w:ascii="Courier New" w:eastAsia="Times New Roman" w:hAnsi="Courier New" w:cs="Courier New"/>
-          <w:sz w:val="20"/>
-          <w:szCs w:val="20"/>
-          <w:lang w:eastAsia="id-ID"/>
-        </w:rPr>
-        <w:t>C:\Program Files\Git</w:t>
-      </w:r>
-      <w:r>
-        <w:rPr>
-          <w:rFonts w:ascii="Times New Roman" w:eastAsia="Times New Roman" w:hAnsi="Times New Roman" w:cs="Times New Roman"/>
-          <w:sz w:val="24"/>
-          <w:szCs w:val="24"/>
-          <w:lang w:eastAsia="id-ID"/>
-        </w:rPr>
-        <w:t xml:space="preserve">. Setelah menentukan lokasi instalasi Git, klik </w:t>
+        <w:t xml:space="preserve">Selanjutnya, pilih lokasi untuk install Git pada komputer Anda. Pada tutorial ini kami menginstall di lokasi C:\Program Files\Git. Setelah menentukan lokasi instalasi Git, klik </w:t>
       </w:r>
       <w:r>
         <w:rPr>
@@ -305,7 +332,7 @@
         </w:rPr>
         <w:lastRenderedPageBreak/>
         <w:drawing>
-          <wp:inline distT="0" distB="0" distL="0" distR="0">
+          <wp:inline distT="0" distB="0" distL="0" distR="0" wp14:anchorId="19FEACC7" wp14:editId="5A3717DF">
             <wp:extent cx="4714875" cy="3648075"/>
             <wp:effectExtent l="0" t="0" r="9525" b="9525"/>
             <wp:docPr id="13" name="Picture 13" descr="Cara Install Git"/>
@@ -362,18 +389,18 @@
           <w:rFonts w:ascii="Times New Roman" w:eastAsia="Times New Roman" w:hAnsi="Times New Roman" w:cs="Times New Roman"/>
           <w:b/>
           <w:bCs/>
-          <w:sz w:val="27"/>
-          <w:szCs w:val="27"/>
-          <w:lang w:eastAsia="id-ID"/>
-        </w:rPr>
-      </w:pPr>
-      <w:r>
-        <w:rPr>
-          <w:rFonts w:ascii="Times New Roman" w:eastAsia="Times New Roman" w:hAnsi="Times New Roman" w:cs="Times New Roman"/>
-          <w:b/>
-          <w:bCs/>
-          <w:sz w:val="27"/>
-          <w:szCs w:val="27"/>
+          <w:sz w:val="24"/>
+          <w:szCs w:val="24"/>
+          <w:lang w:eastAsia="id-ID"/>
+        </w:rPr>
+      </w:pPr>
+      <w:r>
+        <w:rPr>
+          <w:rFonts w:ascii="Times New Roman" w:eastAsia="Times New Roman" w:hAnsi="Times New Roman" w:cs="Times New Roman"/>
+          <w:b/>
+          <w:bCs/>
+          <w:sz w:val="24"/>
+          <w:szCs w:val="24"/>
           <w:lang w:eastAsia="id-ID"/>
         </w:rPr>
         <w:t>4. Pilih Komponen Tambahan</w:t>
@@ -438,7 +465,7 @@
           <w:lang w:eastAsia="id-ID"/>
         </w:rPr>
         <w:drawing>
-          <wp:inline distT="0" distB="0" distL="0" distR="0">
+          <wp:inline distT="0" distB="0" distL="0" distR="0" wp14:anchorId="0E9BAE17" wp14:editId="0572674D">
             <wp:extent cx="4733925" cy="3667125"/>
             <wp:effectExtent l="0" t="0" r="9525" b="9525"/>
             <wp:docPr id="12" name="Picture 12" descr="Cara Install Git"/>
@@ -495,18 +522,18 @@
           <w:rFonts w:ascii="Times New Roman" w:eastAsia="Times New Roman" w:hAnsi="Times New Roman" w:cs="Times New Roman"/>
           <w:b/>
           <w:bCs/>
-          <w:sz w:val="27"/>
-          <w:szCs w:val="27"/>
-          <w:lang w:eastAsia="id-ID"/>
-        </w:rPr>
-      </w:pPr>
-      <w:r>
-        <w:rPr>
-          <w:rFonts w:ascii="Times New Roman" w:eastAsia="Times New Roman" w:hAnsi="Times New Roman" w:cs="Times New Roman"/>
-          <w:b/>
-          <w:bCs/>
-          <w:sz w:val="27"/>
-          <w:szCs w:val="27"/>
+          <w:sz w:val="24"/>
+          <w:szCs w:val="24"/>
+          <w:lang w:eastAsia="id-ID"/>
+        </w:rPr>
+      </w:pPr>
+      <w:r>
+        <w:rPr>
+          <w:rFonts w:ascii="Times New Roman" w:eastAsia="Times New Roman" w:hAnsi="Times New Roman" w:cs="Times New Roman"/>
+          <w:b/>
+          <w:bCs/>
+          <w:sz w:val="24"/>
+          <w:szCs w:val="24"/>
           <w:lang w:eastAsia="id-ID"/>
         </w:rPr>
         <w:lastRenderedPageBreak/>
@@ -552,7 +579,7 @@
           <w:lang w:eastAsia="id-ID"/>
         </w:rPr>
         <w:drawing>
-          <wp:inline distT="0" distB="0" distL="0" distR="0">
+          <wp:inline distT="0" distB="0" distL="0" distR="0" wp14:anchorId="10F19844" wp14:editId="1F6B3163">
             <wp:extent cx="7734300" cy="3657600"/>
             <wp:effectExtent l="0" t="0" r="0" b="0"/>
             <wp:docPr id="11" name="Picture 11" descr="Cara Install Git"/>
@@ -609,18 +636,18 @@
           <w:rFonts w:ascii="Times New Roman" w:eastAsia="Times New Roman" w:hAnsi="Times New Roman" w:cs="Times New Roman"/>
           <w:b/>
           <w:bCs/>
-          <w:sz w:val="27"/>
-          <w:szCs w:val="27"/>
-          <w:lang w:eastAsia="id-ID"/>
-        </w:rPr>
-      </w:pPr>
-      <w:r>
-        <w:rPr>
-          <w:rFonts w:ascii="Times New Roman" w:eastAsia="Times New Roman" w:hAnsi="Times New Roman" w:cs="Times New Roman"/>
-          <w:b/>
-          <w:bCs/>
-          <w:sz w:val="27"/>
-          <w:szCs w:val="27"/>
+          <w:sz w:val="24"/>
+          <w:szCs w:val="24"/>
+          <w:lang w:eastAsia="id-ID"/>
+        </w:rPr>
+      </w:pPr>
+      <w:r>
+        <w:rPr>
+          <w:rFonts w:ascii="Times New Roman" w:eastAsia="Times New Roman" w:hAnsi="Times New Roman" w:cs="Times New Roman"/>
+          <w:b/>
+          <w:bCs/>
+          <w:sz w:val="24"/>
+          <w:szCs w:val="24"/>
           <w:lang w:eastAsia="id-ID"/>
         </w:rPr>
         <w:t>6. Tentukan File Editor</w:t>
@@ -686,7 +713,7 @@
         </w:rPr>
         <w:lastRenderedPageBreak/>
         <w:drawing>
-          <wp:inline distT="0" distB="0" distL="0" distR="0">
+          <wp:inline distT="0" distB="0" distL="0" distR="0" wp14:anchorId="6E525DC8" wp14:editId="68E4B20C">
             <wp:extent cx="4724400" cy="3667125"/>
             <wp:effectExtent l="0" t="0" r="0" b="9525"/>
             <wp:docPr id="10" name="Picture 10" descr="Cara Install Git"/>
@@ -743,18 +770,18 @@
           <w:rFonts w:ascii="Times New Roman" w:eastAsia="Times New Roman" w:hAnsi="Times New Roman" w:cs="Times New Roman"/>
           <w:b/>
           <w:bCs/>
-          <w:sz w:val="27"/>
-          <w:szCs w:val="27"/>
-          <w:lang w:eastAsia="id-ID"/>
-        </w:rPr>
-      </w:pPr>
-      <w:r>
-        <w:rPr>
-          <w:rFonts w:ascii="Times New Roman" w:eastAsia="Times New Roman" w:hAnsi="Times New Roman" w:cs="Times New Roman"/>
-          <w:b/>
-          <w:bCs/>
-          <w:sz w:val="27"/>
-          <w:szCs w:val="27"/>
+          <w:sz w:val="24"/>
+          <w:szCs w:val="24"/>
+          <w:lang w:eastAsia="id-ID"/>
+        </w:rPr>
+      </w:pPr>
+      <w:r>
+        <w:rPr>
+          <w:rFonts w:ascii="Times New Roman" w:eastAsia="Times New Roman" w:hAnsi="Times New Roman" w:cs="Times New Roman"/>
+          <w:b/>
+          <w:bCs/>
+          <w:sz w:val="24"/>
+          <w:szCs w:val="24"/>
           <w:lang w:eastAsia="id-ID"/>
         </w:rPr>
         <w:t>7. Atur Path Environment</w:t>
@@ -841,7 +868,7 @@
           <w:lang w:eastAsia="id-ID"/>
         </w:rPr>
         <w:drawing>
-          <wp:inline distT="0" distB="0" distL="0" distR="0">
+          <wp:inline distT="0" distB="0" distL="0" distR="0" wp14:anchorId="288F61E2" wp14:editId="1FAAE7AE">
             <wp:extent cx="4733925" cy="3657600"/>
             <wp:effectExtent l="0" t="0" r="9525" b="0"/>
             <wp:docPr id="9" name="Picture 9" descr="Cara Install Git"/>
@@ -898,18 +925,18 @@
           <w:rFonts w:ascii="Times New Roman" w:eastAsia="Times New Roman" w:hAnsi="Times New Roman" w:cs="Times New Roman"/>
           <w:b/>
           <w:bCs/>
-          <w:sz w:val="27"/>
-          <w:szCs w:val="27"/>
-          <w:lang w:eastAsia="id-ID"/>
-        </w:rPr>
-      </w:pPr>
-      <w:r>
-        <w:rPr>
-          <w:rFonts w:ascii="Times New Roman" w:eastAsia="Times New Roman" w:hAnsi="Times New Roman" w:cs="Times New Roman"/>
-          <w:b/>
-          <w:bCs/>
-          <w:sz w:val="27"/>
-          <w:szCs w:val="27"/>
+          <w:sz w:val="24"/>
+          <w:szCs w:val="24"/>
+          <w:lang w:eastAsia="id-ID"/>
+        </w:rPr>
+      </w:pPr>
+      <w:r>
+        <w:rPr>
+          <w:rFonts w:ascii="Times New Roman" w:eastAsia="Times New Roman" w:hAnsi="Times New Roman" w:cs="Times New Roman"/>
+          <w:b/>
+          <w:bCs/>
+          <w:sz w:val="24"/>
+          <w:szCs w:val="24"/>
           <w:lang w:eastAsia="id-ID"/>
         </w:rPr>
         <w:lastRenderedPageBreak/>
@@ -997,7 +1024,7 @@
           <w:lang w:eastAsia="id-ID"/>
         </w:rPr>
         <w:drawing>
-          <wp:inline distT="0" distB="0" distL="0" distR="0">
+          <wp:inline distT="0" distB="0" distL="0" distR="0" wp14:anchorId="7A86CA1C" wp14:editId="20049474">
             <wp:extent cx="4705350" cy="3638550"/>
             <wp:effectExtent l="0" t="0" r="0" b="0"/>
             <wp:docPr id="8" name="Picture 8" descr="Cara Install Git"/>
@@ -1054,18 +1081,18 @@
           <w:rFonts w:ascii="Times New Roman" w:eastAsia="Times New Roman" w:hAnsi="Times New Roman" w:cs="Times New Roman"/>
           <w:b/>
           <w:bCs/>
-          <w:sz w:val="27"/>
-          <w:szCs w:val="27"/>
-          <w:lang w:eastAsia="id-ID"/>
-        </w:rPr>
-      </w:pPr>
-      <w:r>
-        <w:rPr>
-          <w:rFonts w:ascii="Times New Roman" w:eastAsia="Times New Roman" w:hAnsi="Times New Roman" w:cs="Times New Roman"/>
-          <w:b/>
-          <w:bCs/>
-          <w:sz w:val="27"/>
-          <w:szCs w:val="27"/>
+          <w:sz w:val="24"/>
+          <w:szCs w:val="24"/>
+          <w:lang w:eastAsia="id-ID"/>
+        </w:rPr>
+      </w:pPr>
+      <w:r>
+        <w:rPr>
+          <w:rFonts w:ascii="Times New Roman" w:eastAsia="Times New Roman" w:hAnsi="Times New Roman" w:cs="Times New Roman"/>
+          <w:b/>
+          <w:bCs/>
+          <w:sz w:val="24"/>
+          <w:szCs w:val="24"/>
           <w:lang w:eastAsia="id-ID"/>
         </w:rPr>
         <w:t>9. Pilih Line Ending</w:t>
@@ -1153,7 +1180,7 @@
         </w:rPr>
         <w:lastRenderedPageBreak/>
         <w:drawing>
-          <wp:inline distT="0" distB="0" distL="0" distR="0">
+          <wp:inline distT="0" distB="0" distL="0" distR="0" wp14:anchorId="6ABFD86A" wp14:editId="5CDE5623">
             <wp:extent cx="4724400" cy="3686175"/>
             <wp:effectExtent l="0" t="0" r="0" b="9525"/>
             <wp:docPr id="7" name="Picture 7" descr="Cara Install Git"/>
@@ -1210,18 +1237,18 @@
           <w:rFonts w:ascii="Times New Roman" w:eastAsia="Times New Roman" w:hAnsi="Times New Roman" w:cs="Times New Roman"/>
           <w:b/>
           <w:bCs/>
-          <w:sz w:val="27"/>
-          <w:szCs w:val="27"/>
-          <w:lang w:eastAsia="id-ID"/>
-        </w:rPr>
-      </w:pPr>
-      <w:r>
-        <w:rPr>
-          <w:rFonts w:ascii="Times New Roman" w:eastAsia="Times New Roman" w:hAnsi="Times New Roman" w:cs="Times New Roman"/>
-          <w:b/>
-          <w:bCs/>
-          <w:sz w:val="27"/>
-          <w:szCs w:val="27"/>
+          <w:sz w:val="24"/>
+          <w:szCs w:val="24"/>
+          <w:lang w:eastAsia="id-ID"/>
+        </w:rPr>
+      </w:pPr>
+      <w:r>
+        <w:rPr>
+          <w:rFonts w:ascii="Times New Roman" w:eastAsia="Times New Roman" w:hAnsi="Times New Roman" w:cs="Times New Roman"/>
+          <w:b/>
+          <w:bCs/>
+          <w:sz w:val="24"/>
+          <w:szCs w:val="24"/>
           <w:lang w:eastAsia="id-ID"/>
         </w:rPr>
         <w:t>10. Pilih Emulator Terminal</w:t>
@@ -1299,7 +1326,6 @@
           <w:lang w:eastAsia="id-ID"/>
         </w:rPr>
       </w:pPr>
-      <w:bookmarkStart w:id="0" w:name="_GoBack"/>
       <w:r>
         <w:rPr>
           <w:rFonts w:ascii="Times New Roman" w:eastAsia="Times New Roman" w:hAnsi="Times New Roman" w:cs="Times New Roman"/>
@@ -1309,7 +1335,7 @@
           <w:lang w:eastAsia="id-ID"/>
         </w:rPr>
         <w:drawing>
-          <wp:inline distT="0" distB="0" distL="0" distR="0">
+          <wp:inline distT="0" distB="0" distL="0" distR="0" wp14:anchorId="589B71AD" wp14:editId="5E64E871">
             <wp:extent cx="4714875" cy="3657600"/>
             <wp:effectExtent l="0" t="0" r="9525" b="0"/>
             <wp:docPr id="6" name="Picture 6" descr="Cara Install Git"/>
@@ -1357,7 +1383,6 @@
           </wp:inline>
         </w:drawing>
       </w:r>
-      <w:bookmarkEnd w:id="0"/>
     </w:p>
     <w:p>
       <w:pPr>
@@ -1367,18 +1392,18 @@
           <w:rFonts w:ascii="Times New Roman" w:eastAsia="Times New Roman" w:hAnsi="Times New Roman" w:cs="Times New Roman"/>
           <w:b/>
           <w:bCs/>
-          <w:sz w:val="27"/>
-          <w:szCs w:val="27"/>
-          <w:lang w:eastAsia="id-ID"/>
-        </w:rPr>
-      </w:pPr>
-      <w:r>
-        <w:rPr>
-          <w:rFonts w:ascii="Times New Roman" w:eastAsia="Times New Roman" w:hAnsi="Times New Roman" w:cs="Times New Roman"/>
-          <w:b/>
-          <w:bCs/>
-          <w:sz w:val="27"/>
-          <w:szCs w:val="27"/>
+          <w:sz w:val="24"/>
+          <w:szCs w:val="24"/>
+          <w:lang w:eastAsia="id-ID"/>
+        </w:rPr>
+      </w:pPr>
+      <w:r>
+        <w:rPr>
+          <w:rFonts w:ascii="Times New Roman" w:eastAsia="Times New Roman" w:hAnsi="Times New Roman" w:cs="Times New Roman"/>
+          <w:b/>
+          <w:bCs/>
+          <w:sz w:val="24"/>
+          <w:szCs w:val="24"/>
           <w:lang w:eastAsia="id-ID"/>
         </w:rPr>
         <w:lastRenderedPageBreak/>
@@ -1444,7 +1469,7 @@
           <w:lang w:eastAsia="id-ID"/>
         </w:rPr>
         <w:drawing>
-          <wp:inline distT="0" distB="0" distL="0" distR="0">
+          <wp:inline distT="0" distB="0" distL="0" distR="0" wp14:anchorId="603614C9" wp14:editId="15C845C7">
             <wp:extent cx="4724400" cy="3676650"/>
             <wp:effectExtent l="0" t="0" r="0" b="0"/>
             <wp:docPr id="5" name="Picture 5" descr="Cara Install Git"/>
@@ -1501,18 +1526,18 @@
           <w:rFonts w:ascii="Times New Roman" w:eastAsia="Times New Roman" w:hAnsi="Times New Roman" w:cs="Times New Roman"/>
           <w:b/>
           <w:bCs/>
-          <w:sz w:val="27"/>
-          <w:szCs w:val="27"/>
-          <w:lang w:eastAsia="id-ID"/>
-        </w:rPr>
-      </w:pPr>
-      <w:r>
-        <w:rPr>
-          <w:rFonts w:ascii="Times New Roman" w:eastAsia="Times New Roman" w:hAnsi="Times New Roman" w:cs="Times New Roman"/>
-          <w:b/>
-          <w:bCs/>
-          <w:sz w:val="27"/>
-          <w:szCs w:val="27"/>
+          <w:sz w:val="24"/>
+          <w:szCs w:val="24"/>
+          <w:lang w:eastAsia="id-ID"/>
+        </w:rPr>
+      </w:pPr>
+      <w:r>
+        <w:rPr>
+          <w:rFonts w:ascii="Times New Roman" w:eastAsia="Times New Roman" w:hAnsi="Times New Roman" w:cs="Times New Roman"/>
+          <w:b/>
+          <w:bCs/>
+          <w:sz w:val="24"/>
+          <w:szCs w:val="24"/>
           <w:lang w:eastAsia="id-ID"/>
         </w:rPr>
         <w:t>12. Mulai Proses Instalasi</w:t>
@@ -1578,7 +1603,7 @@
         </w:rPr>
         <w:lastRenderedPageBreak/>
         <w:drawing>
-          <wp:inline distT="0" distB="0" distL="0" distR="0">
+          <wp:inline distT="0" distB="0" distL="0" distR="0" wp14:anchorId="3F29A634" wp14:editId="3BD9FA99">
             <wp:extent cx="4743450" cy="3686175"/>
             <wp:effectExtent l="0" t="0" r="0" b="9525"/>
             <wp:docPr id="4" name="Picture 4" descr="Cara Install Git"/>
@@ -1666,7 +1691,7 @@
           <w:lang w:eastAsia="id-ID"/>
         </w:rPr>
         <w:drawing>
-          <wp:inline distT="0" distB="0" distL="0" distR="0">
+          <wp:inline distT="0" distB="0" distL="0" distR="0" wp14:anchorId="346F9407" wp14:editId="378E9F38">
             <wp:extent cx="4714875" cy="3667125"/>
             <wp:effectExtent l="0" t="0" r="9525" b="9525"/>
             <wp:docPr id="3" name="Picture 3" descr="Cara Install Git"/>
@@ -1723,18 +1748,18 @@
           <w:rFonts w:ascii="Times New Roman" w:eastAsia="Times New Roman" w:hAnsi="Times New Roman" w:cs="Times New Roman"/>
           <w:b/>
           <w:bCs/>
-          <w:sz w:val="27"/>
-          <w:szCs w:val="27"/>
-          <w:lang w:eastAsia="id-ID"/>
-        </w:rPr>
-      </w:pPr>
-      <w:r>
-        <w:rPr>
-          <w:rFonts w:ascii="Times New Roman" w:eastAsia="Times New Roman" w:hAnsi="Times New Roman" w:cs="Times New Roman"/>
-          <w:b/>
-          <w:bCs/>
-          <w:sz w:val="27"/>
-          <w:szCs w:val="27"/>
+          <w:sz w:val="24"/>
+          <w:szCs w:val="24"/>
+          <w:lang w:eastAsia="id-ID"/>
+        </w:rPr>
+      </w:pPr>
+      <w:r>
+        <w:rPr>
+          <w:rFonts w:ascii="Times New Roman" w:eastAsia="Times New Roman" w:hAnsi="Times New Roman" w:cs="Times New Roman"/>
+          <w:b/>
+          <w:bCs/>
+          <w:sz w:val="24"/>
+          <w:szCs w:val="24"/>
           <w:lang w:eastAsia="id-ID"/>
         </w:rPr>
         <w:t>13. Cek Versi Git</w:t>
@@ -1842,7 +1867,7 @@
           <w:lang w:eastAsia="id-ID"/>
         </w:rPr>
         <w:drawing>
-          <wp:inline distT="0" distB="0" distL="0" distR="0">
+          <wp:inline distT="0" distB="0" distL="0" distR="0" wp14:anchorId="757EF68A" wp14:editId="22C50C1D">
             <wp:extent cx="3771900" cy="1905000"/>
             <wp:effectExtent l="0" t="0" r="0" b="0"/>
             <wp:docPr id="2" name="Picture 2" descr="Cara Install Git"/>
@@ -1933,17 +1958,17 @@
         </w:tabs>
         <w:spacing w:after="0" w:line="240" w:lineRule="auto"/>
         <w:rPr>
-          <w:rFonts w:ascii="Courier New" w:eastAsia="Times New Roman" w:hAnsi="Courier New" w:cs="Courier New"/>
-          <w:sz w:val="20"/>
-          <w:szCs w:val="20"/>
-          <w:lang w:eastAsia="id-ID"/>
-        </w:rPr>
-      </w:pPr>
-      <w:r>
-        <w:rPr>
-          <w:rFonts w:ascii="Courier New" w:eastAsia="Times New Roman" w:hAnsi="Courier New" w:cs="Courier New"/>
-          <w:sz w:val="20"/>
-          <w:szCs w:val="20"/>
+          <w:rFonts w:ascii="Times New Roman" w:eastAsia="Times New Roman" w:hAnsi="Times New Roman" w:cs="Times New Roman"/>
+          <w:sz w:val="24"/>
+          <w:szCs w:val="24"/>
+          <w:lang w:eastAsia="id-ID"/>
+        </w:rPr>
+      </w:pPr>
+      <w:r>
+        <w:rPr>
+          <w:rFonts w:ascii="Times New Roman" w:eastAsia="Times New Roman" w:hAnsi="Times New Roman" w:cs="Times New Roman"/>
+          <w:sz w:val="24"/>
+          <w:szCs w:val="24"/>
           <w:lang w:eastAsia="id-ID"/>
         </w:rPr>
         <w:t>git --version</w:t>
@@ -1988,8 +2013,8 @@
           <w:lang w:eastAsia="id-ID"/>
         </w:rPr>
         <w:drawing>
-          <wp:inline distT="0" distB="0" distL="0" distR="0">
-            <wp:extent cx="9334500" cy="1419225"/>
+          <wp:inline distT="0" distB="0" distL="0" distR="0" wp14:anchorId="7C6E714C" wp14:editId="33FD7CBA">
+            <wp:extent cx="5981700" cy="1419225"/>
             <wp:effectExtent l="0" t="0" r="0" b="9525"/>
             <wp:docPr id="1" name="Picture 1" descr="Cara Install Git"/>
             <wp:cNvGraphicFramePr>
@@ -2020,7 +2045,7 @@
                   <pic:spPr bwMode="auto">
                     <a:xfrm>
                       <a:off x="0" y="0"/>
-                      <a:ext cx="9334500" cy="1419225"/>
+                      <a:ext cx="5981700" cy="1419225"/>
                     </a:xfrm>
                     <a:prstGeom prst="rect">
                       <a:avLst/>
@@ -2037,7 +2062,1211 @@
         </w:drawing>
       </w:r>
     </w:p>
-    <w:p/>
+    <w:p>
+      <w:pPr>
+        <w:rPr>
+          <w:rFonts w:ascii="Times New Roman" w:hAnsi="Times New Roman" w:cs="Times New Roman"/>
+          <w:sz w:val="24"/>
+          <w:szCs w:val="24"/>
+        </w:rPr>
+      </w:pPr>
+    </w:p>
+    <w:p>
+      <w:pPr>
+        <w:rPr>
+          <w:rFonts w:ascii="Times New Roman" w:hAnsi="Times New Roman" w:cs="Times New Roman"/>
+          <w:sz w:val="24"/>
+          <w:szCs w:val="24"/>
+        </w:rPr>
+      </w:pPr>
+    </w:p>
+    <w:p>
+      <w:pPr>
+        <w:pStyle w:val="Heading1"/>
+        <w:rPr>
+          <w:rFonts w:ascii="Times New Roman" w:hAnsi="Times New Roman" w:cs="Times New Roman"/>
+          <w:sz w:val="24"/>
+          <w:szCs w:val="24"/>
+        </w:rPr>
+      </w:pPr>
+      <w:r>
+        <w:rPr>
+          <w:rFonts w:ascii="Times New Roman" w:hAnsi="Times New Roman" w:cs="Times New Roman"/>
+          <w:sz w:val="24"/>
+          <w:szCs w:val="24"/>
+        </w:rPr>
+        <w:t xml:space="preserve">tahap konfigurasi </w:t>
+      </w:r>
+    </w:p>
+    <w:p>
+      <w:pPr>
+        <w:spacing w:before="100" w:beforeAutospacing="1" w:after="100" w:afterAutospacing="1" w:line="240" w:lineRule="auto"/>
+        <w:rPr>
+          <w:rFonts w:ascii="Times New Roman" w:eastAsia="Times New Roman" w:hAnsi="Times New Roman" w:cs="Times New Roman"/>
+          <w:sz w:val="24"/>
+          <w:szCs w:val="24"/>
+          <w:lang w:eastAsia="id-ID"/>
+        </w:rPr>
+      </w:pPr>
+      <w:r>
+        <w:rPr>
+          <w:rFonts w:ascii="Times New Roman" w:eastAsia="Times New Roman" w:hAnsi="Times New Roman" w:cs="Times New Roman"/>
+          <w:sz w:val="24"/>
+          <w:szCs w:val="24"/>
+          <w:lang w:eastAsia="id-ID"/>
+        </w:rPr>
+        <w:t xml:space="preserve">Ada beberapa konfigurasi yang harus dupersiapakan sebelum mulai menggunakan Git, seperti </w:t>
+      </w:r>
+      <w:r>
+        <w:rPr>
+          <w:rFonts w:ascii="Times New Roman" w:eastAsia="Times New Roman" w:hAnsi="Times New Roman" w:cs="Times New Roman"/>
+          <w:i/>
+          <w:iCs/>
+          <w:sz w:val="24"/>
+          <w:szCs w:val="24"/>
+          <w:lang w:eastAsia="id-ID"/>
+        </w:rPr>
+        <w:t>name</w:t>
+      </w:r>
+      <w:r>
+        <w:rPr>
+          <w:rFonts w:ascii="Times New Roman" w:eastAsia="Times New Roman" w:hAnsi="Times New Roman" w:cs="Times New Roman"/>
+          <w:sz w:val="24"/>
+          <w:szCs w:val="24"/>
+          <w:lang w:eastAsia="id-ID"/>
+        </w:rPr>
+        <w:t xml:space="preserve"> dan </w:t>
+      </w:r>
+      <w:r>
+        <w:rPr>
+          <w:rFonts w:ascii="Times New Roman" w:eastAsia="Times New Roman" w:hAnsi="Times New Roman" w:cs="Times New Roman"/>
+          <w:i/>
+          <w:iCs/>
+          <w:sz w:val="24"/>
+          <w:szCs w:val="24"/>
+          <w:lang w:eastAsia="id-ID"/>
+        </w:rPr>
+        <w:t>email</w:t>
+      </w:r>
+      <w:r>
+        <w:rPr>
+          <w:rFonts w:ascii="Times New Roman" w:eastAsia="Times New Roman" w:hAnsi="Times New Roman" w:cs="Times New Roman"/>
+          <w:sz w:val="24"/>
+          <w:szCs w:val="24"/>
+          <w:lang w:eastAsia="id-ID"/>
+        </w:rPr>
+        <w:t>.</w:t>
+      </w:r>
+    </w:p>
+    <w:p>
+      <w:pPr>
+        <w:spacing w:before="100" w:beforeAutospacing="1" w:after="100" w:afterAutospacing="1" w:line="240" w:lineRule="auto"/>
+        <w:rPr>
+          <w:rFonts w:ascii="Times New Roman" w:eastAsia="Times New Roman" w:hAnsi="Times New Roman" w:cs="Times New Roman"/>
+          <w:sz w:val="24"/>
+          <w:szCs w:val="24"/>
+          <w:lang w:eastAsia="id-ID"/>
+        </w:rPr>
+      </w:pPr>
+      <w:r>
+        <w:rPr>
+          <w:rFonts w:ascii="Times New Roman" w:eastAsia="Times New Roman" w:hAnsi="Times New Roman" w:cs="Times New Roman"/>
+          <w:sz w:val="24"/>
+          <w:szCs w:val="24"/>
+          <w:lang w:eastAsia="id-ID"/>
+        </w:rPr>
+        <w:t>Silahkan lakukan konfigurasi dengan perintah berikut ini.</w:t>
+      </w:r>
+    </w:p>
+    <w:p>
+      <w:pPr>
+        <w:shd w:val="clear" w:color="auto" w:fill="282A36"/>
+        <w:tabs>
+          <w:tab w:val="left" w:pos="916"/>
+          <w:tab w:val="left" w:pos="1832"/>
+          <w:tab w:val="left" w:pos="2748"/>
+          <w:tab w:val="left" w:pos="3664"/>
+          <w:tab w:val="left" w:pos="4580"/>
+          <w:tab w:val="left" w:pos="5496"/>
+          <w:tab w:val="left" w:pos="6412"/>
+          <w:tab w:val="left" w:pos="7328"/>
+          <w:tab w:val="left" w:pos="8244"/>
+          <w:tab w:val="left" w:pos="9160"/>
+          <w:tab w:val="left" w:pos="10076"/>
+          <w:tab w:val="left" w:pos="10992"/>
+          <w:tab w:val="left" w:pos="11908"/>
+          <w:tab w:val="left" w:pos="12824"/>
+          <w:tab w:val="left" w:pos="13740"/>
+          <w:tab w:val="left" w:pos="14656"/>
+        </w:tabs>
+        <w:spacing w:after="0" w:line="240" w:lineRule="auto"/>
+        <w:rPr>
+          <w:rFonts w:ascii="Times New Roman" w:eastAsia="Times New Roman" w:hAnsi="Times New Roman" w:cs="Times New Roman"/>
+          <w:color w:val="F8F8F2"/>
+          <w:sz w:val="24"/>
+          <w:szCs w:val="24"/>
+          <w:lang w:eastAsia="id-ID"/>
+        </w:rPr>
+      </w:pPr>
+      <w:r>
+        <w:rPr>
+          <w:rFonts w:ascii="Times New Roman" w:eastAsia="Times New Roman" w:hAnsi="Times New Roman" w:cs="Times New Roman"/>
+          <w:color w:val="F8F8F2"/>
+          <w:sz w:val="24"/>
+          <w:szCs w:val="24"/>
+          <w:lang w:eastAsia="id-ID"/>
+        </w:rPr>
+        <w:t>git config --global user.name “username di github”</w:t>
+      </w:r>
+    </w:p>
+    <w:p>
+      <w:pPr>
+        <w:shd w:val="clear" w:color="auto" w:fill="282A36"/>
+        <w:tabs>
+          <w:tab w:val="left" w:pos="916"/>
+          <w:tab w:val="left" w:pos="1832"/>
+          <w:tab w:val="left" w:pos="2748"/>
+          <w:tab w:val="left" w:pos="3664"/>
+          <w:tab w:val="left" w:pos="4580"/>
+          <w:tab w:val="left" w:pos="5496"/>
+          <w:tab w:val="left" w:pos="6412"/>
+          <w:tab w:val="left" w:pos="7328"/>
+          <w:tab w:val="left" w:pos="8244"/>
+          <w:tab w:val="left" w:pos="9160"/>
+          <w:tab w:val="left" w:pos="10076"/>
+          <w:tab w:val="left" w:pos="10992"/>
+          <w:tab w:val="left" w:pos="11908"/>
+          <w:tab w:val="left" w:pos="12824"/>
+          <w:tab w:val="left" w:pos="13740"/>
+          <w:tab w:val="left" w:pos="14656"/>
+        </w:tabs>
+        <w:spacing w:after="0" w:line="240" w:lineRule="auto"/>
+        <w:rPr>
+          <w:rFonts w:ascii="Times New Roman" w:eastAsia="Times New Roman" w:hAnsi="Times New Roman" w:cs="Times New Roman"/>
+          <w:color w:val="F8F8F2"/>
+          <w:sz w:val="24"/>
+          <w:szCs w:val="24"/>
+          <w:lang w:eastAsia="id-ID"/>
+        </w:rPr>
+      </w:pPr>
+      <w:r>
+        <w:rPr>
+          <w:rFonts w:ascii="Times New Roman" w:eastAsia="Times New Roman" w:hAnsi="Times New Roman" w:cs="Times New Roman"/>
+          <w:color w:val="F8F8F2"/>
+          <w:sz w:val="24"/>
+          <w:szCs w:val="24"/>
+          <w:lang w:eastAsia="id-ID"/>
+        </w:rPr>
+        <w:t>git config --global user.email “email yang ada di github”</w:t>
+      </w:r>
+    </w:p>
+    <w:p>
+      <w:pPr>
+        <w:spacing w:before="100" w:beforeAutospacing="1" w:after="100" w:afterAutospacing="1" w:line="240" w:lineRule="auto"/>
+        <w:rPr>
+          <w:rFonts w:ascii="Times New Roman" w:eastAsia="Times New Roman" w:hAnsi="Times New Roman" w:cs="Times New Roman"/>
+          <w:sz w:val="24"/>
+          <w:szCs w:val="24"/>
+          <w:lang w:eastAsia="id-ID"/>
+        </w:rPr>
+      </w:pPr>
+      <w:r>
+        <w:rPr>
+          <w:rFonts w:ascii="Times New Roman" w:eastAsia="Times New Roman" w:hAnsi="Times New Roman" w:cs="Times New Roman"/>
+          <w:sz w:val="24"/>
+          <w:szCs w:val="24"/>
+          <w:lang w:eastAsia="id-ID"/>
+        </w:rPr>
+        <w:t>Kemudian periksa konfigurasinya dengan perintah:</w:t>
+      </w:r>
+    </w:p>
+    <w:p>
+      <w:pPr>
+        <w:shd w:val="clear" w:color="auto" w:fill="282A36"/>
+        <w:tabs>
+          <w:tab w:val="left" w:pos="916"/>
+          <w:tab w:val="left" w:pos="1832"/>
+          <w:tab w:val="left" w:pos="2748"/>
+          <w:tab w:val="left" w:pos="3664"/>
+          <w:tab w:val="left" w:pos="4580"/>
+          <w:tab w:val="left" w:pos="5496"/>
+          <w:tab w:val="left" w:pos="6412"/>
+          <w:tab w:val="left" w:pos="7328"/>
+          <w:tab w:val="left" w:pos="8244"/>
+          <w:tab w:val="left" w:pos="9160"/>
+          <w:tab w:val="left" w:pos="10076"/>
+          <w:tab w:val="left" w:pos="10992"/>
+          <w:tab w:val="left" w:pos="11908"/>
+          <w:tab w:val="left" w:pos="12824"/>
+          <w:tab w:val="left" w:pos="13740"/>
+          <w:tab w:val="left" w:pos="14656"/>
+        </w:tabs>
+        <w:spacing w:after="0" w:line="240" w:lineRule="auto"/>
+        <w:rPr>
+          <w:rFonts w:ascii="Times New Roman" w:eastAsia="Times New Roman" w:hAnsi="Times New Roman" w:cs="Times New Roman"/>
+          <w:color w:val="F8F8F2"/>
+          <w:sz w:val="24"/>
+          <w:szCs w:val="24"/>
+          <w:lang w:eastAsia="id-ID"/>
+        </w:rPr>
+      </w:pPr>
+      <w:r>
+        <w:rPr>
+          <w:rFonts w:ascii="Times New Roman" w:eastAsia="Times New Roman" w:hAnsi="Times New Roman" w:cs="Times New Roman"/>
+          <w:color w:val="F8F8F2"/>
+          <w:sz w:val="24"/>
+          <w:szCs w:val="24"/>
+          <w:lang w:eastAsia="id-ID"/>
+        </w:rPr>
+        <w:t>git config --list</w:t>
+      </w:r>
+    </w:p>
+    <w:p>
+      <w:pPr>
+        <w:rPr>
+          <w:rFonts w:ascii="Times New Roman" w:hAnsi="Times New Roman" w:cs="Times New Roman"/>
+          <w:sz w:val="24"/>
+          <w:szCs w:val="24"/>
+        </w:rPr>
+      </w:pPr>
+    </w:p>
+    <w:p>
+      <w:pPr>
+        <w:pStyle w:val="Heading1"/>
+        <w:rPr>
+          <w:rFonts w:ascii="Times New Roman" w:hAnsi="Times New Roman" w:cs="Times New Roman"/>
+          <w:sz w:val="24"/>
+          <w:szCs w:val="24"/>
+        </w:rPr>
+      </w:pPr>
+      <w:r>
+        <w:rPr>
+          <w:rFonts w:ascii="Times New Roman" w:hAnsi="Times New Roman" w:cs="Times New Roman"/>
+          <w:sz w:val="24"/>
+          <w:szCs w:val="24"/>
+        </w:rPr>
+        <w:t>membuat repo</w:t>
+      </w:r>
+    </w:p>
+    <w:p>
+      <w:pPr>
+        <w:rPr>
+          <w:rFonts w:ascii="Times New Roman" w:hAnsi="Times New Roman" w:cs="Times New Roman"/>
+          <w:sz w:val="24"/>
+          <w:szCs w:val="24"/>
+        </w:rPr>
+      </w:pPr>
+    </w:p>
+    <w:p>
+      <w:pPr>
+        <w:pStyle w:val="NormalWeb"/>
+      </w:pPr>
+      <w:r>
+        <w:t xml:space="preserve">Setelah melakukan </w:t>
+      </w:r>
+      <w:hyperlink r:id="rId20" w:history="1">
+        <w:r>
+          <w:rPr>
+            <w:rStyle w:val="Hyperlink"/>
+          </w:rPr>
+          <w:t>install git</w:t>
+        </w:r>
+      </w:hyperlink>
+      <w:r>
+        <w:t xml:space="preserve">, langkah selanjutnya adalah memulai untuk </w:t>
+      </w:r>
+      <w:r>
+        <w:rPr>
+          <w:rStyle w:val="Strong"/>
+        </w:rPr>
+        <w:t>menggunakan Github dan membuat repository baru</w:t>
+      </w:r>
+      <w:r>
+        <w:t xml:space="preserve"> untuk aplikasi yang kita buat agar tersimpan dalam sistem versi kontrol dari </w:t>
+      </w:r>
+      <w:r>
+        <w:rPr>
+          <w:rStyle w:val="Emphasis"/>
+        </w:rPr>
+        <w:t>Github</w:t>
+      </w:r>
+      <w:r>
+        <w:t>.</w:t>
+      </w:r>
+    </w:p>
+    <w:p>
+      <w:pPr>
+        <w:pStyle w:val="NormalWeb"/>
+      </w:pPr>
+      <w:r>
+        <w:t xml:space="preserve">Pertama login di situs Github dengan username dan password anda, kemudian klik </w:t>
+      </w:r>
+      <w:r>
+        <w:rPr>
+          <w:rStyle w:val="Strong"/>
+        </w:rPr>
+        <w:t>Create New Repository</w:t>
+      </w:r>
+      <w:r>
+        <w:t>.</w:t>
+      </w:r>
+    </w:p>
+    <w:p>
+      <w:pPr>
+        <w:pStyle w:val="NormalWeb"/>
+      </w:pPr>
+      <w:r>
+        <w:rPr>
+          <w:noProof/>
+        </w:rPr>
+        <w:drawing>
+          <wp:inline distT="0" distB="0" distL="0" distR="0" wp14:anchorId="1EA6B8D3" wp14:editId="7D0D348A">
+            <wp:extent cx="5762624" cy="5591174"/>
+            <wp:effectExtent l="0" t="0" r="0" b="0"/>
+            <wp:docPr id="16" name="Picture 16" descr="https://ikhsanir.com/images/2016/11/30/newrepo.png"/>
+            <wp:cNvGraphicFramePr>
+              <a:graphicFrameLocks xmlns:a="http://schemas.openxmlformats.org/drawingml/2006/main" noChangeAspect="1"/>
+            </wp:cNvGraphicFramePr>
+            <a:graphic xmlns:a="http://schemas.openxmlformats.org/drawingml/2006/main">
+              <a:graphicData uri="http://schemas.openxmlformats.org/drawingml/2006/picture">
+                <pic:pic xmlns:pic="http://schemas.openxmlformats.org/drawingml/2006/picture">
+                  <pic:nvPicPr>
+                    <pic:cNvPr id="0" name="Picture 1" descr="https://ikhsanir.com/images/2016/11/30/newrepo.png"/>
+                    <pic:cNvPicPr>
+                      <a:picLocks noChangeAspect="1" noChangeArrowheads="1"/>
+                    </pic:cNvPicPr>
+                  </pic:nvPicPr>
+                  <pic:blipFill>
+                    <a:blip r:embed="rId21">
+                      <a:extLst>
+                        <a:ext uri="{28A0092B-C50C-407E-A947-70E740481C1C}">
+                          <a14:useLocalDpi xmlns:a14="http://schemas.microsoft.com/office/drawing/2010/main" val="0"/>
+                        </a:ext>
+                      </a:extLst>
+                    </a:blip>
+                    <a:srcRect/>
+                    <a:stretch>
+                      <a:fillRect/>
+                    </a:stretch>
+                  </pic:blipFill>
+                  <pic:spPr bwMode="auto">
+                    <a:xfrm>
+                      <a:off x="0" y="0"/>
+                      <a:ext cx="5762624" cy="5591174"/>
+                    </a:xfrm>
+                    <a:prstGeom prst="rect">
+                      <a:avLst/>
+                    </a:prstGeom>
+                    <a:noFill/>
+                    <a:ln>
+                      <a:noFill/>
+                    </a:ln>
+                  </pic:spPr>
+                </pic:pic>
+              </a:graphicData>
+            </a:graphic>
+          </wp:inline>
+        </w:drawing>
+      </w:r>
+    </w:p>
+    <w:p>
+      <w:pPr>
+        <w:pStyle w:val="NormalWeb"/>
+        <w:rPr>
+          <w:rStyle w:val="Strong"/>
+        </w:rPr>
+      </w:pPr>
+      <w:r>
+        <w:t xml:space="preserve">Isi nama repository dan deskripsinya. Di github ada dua jenis repository yaitu public dan private. Public artinya repository kita bisa diliat oleh semua orang sedangkan private itu nanti yg bisa liat cuma kita dan team yang kita tentukan saja, tetapi untuk private ini kita dikenakan biaya langganan $7/month. Untuk awal kita buat public terlebih dahulu untuk perkenalan </w:t>
+      </w:r>
+      <w:r>
+        <w:lastRenderedPageBreak/>
+        <w:t xml:space="preserve">dengan teknologinya, baru nanti kalau sudah mulai faham anda bisa </w:t>
+      </w:r>
+      <w:r>
+        <w:rPr>
+          <w:rStyle w:val="Emphasis"/>
+        </w:rPr>
+        <w:t>upgrade plan</w:t>
+      </w:r>
+      <w:r>
+        <w:t xml:space="preserve"> ke paket private sendiri. Setelah itu klik </w:t>
+      </w:r>
+      <w:r>
+        <w:rPr>
+          <w:rStyle w:val="Strong"/>
+        </w:rPr>
+        <w:t>Create Repository</w:t>
+      </w:r>
+    </w:p>
+    <w:p>
+      <w:pPr>
+        <w:pStyle w:val="NormalWeb"/>
+      </w:pPr>
+    </w:p>
+    <w:p>
+      <w:pPr>
+        <w:spacing w:before="100" w:beforeAutospacing="1" w:after="100" w:afterAutospacing="1" w:line="240" w:lineRule="auto"/>
+        <w:rPr>
+          <w:rFonts w:ascii="Times New Roman" w:eastAsia="Times New Roman" w:hAnsi="Times New Roman" w:cs="Times New Roman"/>
+          <w:sz w:val="24"/>
+          <w:szCs w:val="24"/>
+          <w:lang w:eastAsia="id-ID"/>
+        </w:rPr>
+      </w:pPr>
+      <w:r>
+        <w:rPr>
+          <w:rFonts w:ascii="Times New Roman" w:eastAsia="Times New Roman" w:hAnsi="Times New Roman" w:cs="Times New Roman"/>
+          <w:sz w:val="24"/>
+          <w:szCs w:val="24"/>
+          <w:lang w:eastAsia="id-ID"/>
+        </w:rPr>
+        <w:t xml:space="preserve">Langkah selanjutnya ialah mencari repositori Github yang ingin kita </w:t>
+      </w:r>
+      <w:r>
+        <w:rPr>
+          <w:rFonts w:ascii="Times New Roman" w:eastAsia="Times New Roman" w:hAnsi="Times New Roman" w:cs="Times New Roman"/>
+          <w:i/>
+          <w:iCs/>
+          <w:sz w:val="24"/>
+          <w:szCs w:val="24"/>
+          <w:lang w:eastAsia="id-ID"/>
+        </w:rPr>
+        <w:t>clone</w:t>
+      </w:r>
+      <w:r>
+        <w:rPr>
+          <w:rFonts w:ascii="Times New Roman" w:eastAsia="Times New Roman" w:hAnsi="Times New Roman" w:cs="Times New Roman"/>
+          <w:sz w:val="24"/>
+          <w:szCs w:val="24"/>
+          <w:lang w:eastAsia="id-ID"/>
+        </w:rPr>
+        <w:t xml:space="preserve"> ke direktori kita. Pada bagian halaman repositori, klik tombol </w:t>
+      </w:r>
+      <w:r>
+        <w:rPr>
+          <w:rFonts w:ascii="Times New Roman" w:eastAsia="Times New Roman" w:hAnsi="Times New Roman" w:cs="Times New Roman"/>
+          <w:b/>
+          <w:bCs/>
+          <w:i/>
+          <w:iCs/>
+          <w:sz w:val="24"/>
+          <w:szCs w:val="24"/>
+          <w:lang w:eastAsia="id-ID"/>
+        </w:rPr>
+        <w:t>Clone or Download</w:t>
+      </w:r>
+      <w:r>
+        <w:rPr>
+          <w:rFonts w:ascii="Times New Roman" w:eastAsia="Times New Roman" w:hAnsi="Times New Roman" w:cs="Times New Roman"/>
+          <w:sz w:val="24"/>
+          <w:szCs w:val="24"/>
+          <w:lang w:eastAsia="id-ID"/>
+        </w:rPr>
+        <w:t xml:space="preserve">, lalu </w:t>
+      </w:r>
+      <w:r>
+        <w:rPr>
+          <w:rFonts w:ascii="Times New Roman" w:eastAsia="Times New Roman" w:hAnsi="Times New Roman" w:cs="Times New Roman"/>
+          <w:i/>
+          <w:iCs/>
+          <w:sz w:val="24"/>
+          <w:szCs w:val="24"/>
+          <w:lang w:eastAsia="id-ID"/>
+        </w:rPr>
+        <w:t>copy link</w:t>
+      </w:r>
+      <w:r>
+        <w:rPr>
+          <w:rFonts w:ascii="Times New Roman" w:eastAsia="Times New Roman" w:hAnsi="Times New Roman" w:cs="Times New Roman"/>
+          <w:sz w:val="24"/>
+          <w:szCs w:val="24"/>
+          <w:lang w:eastAsia="id-ID"/>
+        </w:rPr>
+        <w:t xml:space="preserve"> yang terdapat pada kolom teks yang telah disediakan.</w:t>
+      </w:r>
+    </w:p>
+    <w:p>
+      <w:pPr>
+        <w:spacing w:before="100" w:beforeAutospacing="1" w:after="100" w:afterAutospacing="1" w:line="240" w:lineRule="auto"/>
+        <w:rPr>
+          <w:rFonts w:ascii="Times New Roman" w:eastAsia="Times New Roman" w:hAnsi="Times New Roman" w:cs="Times New Roman"/>
+          <w:sz w:val="24"/>
+          <w:szCs w:val="24"/>
+          <w:lang w:eastAsia="id-ID"/>
+        </w:rPr>
+      </w:pPr>
+      <w:r>
+        <w:rPr>
+          <w:rFonts w:ascii="Times New Roman" w:eastAsia="Times New Roman" w:hAnsi="Times New Roman" w:cs="Times New Roman"/>
+          <w:noProof/>
+          <w:sz w:val="24"/>
+          <w:szCs w:val="24"/>
+          <w:lang w:eastAsia="id-ID"/>
+        </w:rPr>
+        <w:drawing>
+          <wp:inline distT="0" distB="0" distL="0" distR="0" wp14:anchorId="7EA593AE" wp14:editId="311F7CAA">
+            <wp:extent cx="7010400" cy="2286000"/>
+            <wp:effectExtent l="0" t="0" r="0" b="0"/>
+            <wp:docPr id="21" name="Picture 21" descr="https://876311.smushcdn.com/1950916/wp-content/uploads/2018/08/Capture3.png?lossy=1&amp;strip=0&amp;webp=1"/>
+            <wp:cNvGraphicFramePr>
+              <a:graphicFrameLocks xmlns:a="http://schemas.openxmlformats.org/drawingml/2006/main" noChangeAspect="1"/>
+            </wp:cNvGraphicFramePr>
+            <a:graphic xmlns:a="http://schemas.openxmlformats.org/drawingml/2006/main">
+              <a:graphicData uri="http://schemas.openxmlformats.org/drawingml/2006/picture">
+                <pic:pic xmlns:pic="http://schemas.openxmlformats.org/drawingml/2006/picture">
+                  <pic:nvPicPr>
+                    <pic:cNvPr id="0" name="Picture 3" descr="https://876311.smushcdn.com/1950916/wp-content/uploads/2018/08/Capture3.png?lossy=1&amp;strip=0&amp;webp=1"/>
+                    <pic:cNvPicPr>
+                      <a:picLocks noChangeAspect="1" noChangeArrowheads="1"/>
+                    </pic:cNvPicPr>
+                  </pic:nvPicPr>
+                  <pic:blipFill>
+                    <a:blip r:embed="rId22">
+                      <a:extLst>
+                        <a:ext uri="{28A0092B-C50C-407E-A947-70E740481C1C}">
+                          <a14:useLocalDpi xmlns:a14="http://schemas.microsoft.com/office/drawing/2010/main" val="0"/>
+                        </a:ext>
+                      </a:extLst>
+                    </a:blip>
+                    <a:srcRect/>
+                    <a:stretch>
+                      <a:fillRect/>
+                    </a:stretch>
+                  </pic:blipFill>
+                  <pic:spPr bwMode="auto">
+                    <a:xfrm>
+                      <a:off x="0" y="0"/>
+                      <a:ext cx="7010400" cy="2286000"/>
+                    </a:xfrm>
+                    <a:prstGeom prst="rect">
+                      <a:avLst/>
+                    </a:prstGeom>
+                    <a:noFill/>
+                    <a:ln>
+                      <a:noFill/>
+                    </a:ln>
+                  </pic:spPr>
+                </pic:pic>
+              </a:graphicData>
+            </a:graphic>
+          </wp:inline>
+        </w:drawing>
+      </w:r>
+    </w:p>
+    <w:p>
+      <w:pPr>
+        <w:spacing w:before="100" w:beforeAutospacing="1" w:after="100" w:afterAutospacing="1" w:line="240" w:lineRule="auto"/>
+        <w:rPr>
+          <w:rFonts w:ascii="Times New Roman" w:eastAsia="Times New Roman" w:hAnsi="Times New Roman" w:cs="Times New Roman"/>
+          <w:sz w:val="24"/>
+          <w:szCs w:val="24"/>
+          <w:lang w:eastAsia="id-ID"/>
+        </w:rPr>
+      </w:pPr>
+      <w:r>
+        <w:rPr>
+          <w:rFonts w:ascii="Times New Roman" w:eastAsia="Times New Roman" w:hAnsi="Times New Roman" w:cs="Times New Roman"/>
+          <w:sz w:val="24"/>
+          <w:szCs w:val="24"/>
+          <w:lang w:eastAsia="id-ID"/>
+        </w:rPr>
+        <w:t xml:space="preserve">Setelah mendapatkan </w:t>
+      </w:r>
+      <w:r>
+        <w:rPr>
+          <w:rFonts w:ascii="Times New Roman" w:eastAsia="Times New Roman" w:hAnsi="Times New Roman" w:cs="Times New Roman"/>
+          <w:i/>
+          <w:iCs/>
+          <w:sz w:val="24"/>
+          <w:szCs w:val="24"/>
+          <w:lang w:eastAsia="id-ID"/>
+        </w:rPr>
+        <w:t>link</w:t>
+      </w:r>
+      <w:r>
+        <w:rPr>
+          <w:rFonts w:ascii="Times New Roman" w:eastAsia="Times New Roman" w:hAnsi="Times New Roman" w:cs="Times New Roman"/>
+          <w:sz w:val="24"/>
+          <w:szCs w:val="24"/>
+          <w:lang w:eastAsia="id-ID"/>
+        </w:rPr>
+        <w:t>-nya, tetapkan lokasi direktori yang nantinya akan menjadi destinasi dari repositori yang akan kita </w:t>
+      </w:r>
+      <w:r>
+        <w:rPr>
+          <w:rFonts w:ascii="Times New Roman" w:eastAsia="Times New Roman" w:hAnsi="Times New Roman" w:cs="Times New Roman"/>
+          <w:i/>
+          <w:iCs/>
+          <w:sz w:val="24"/>
+          <w:szCs w:val="24"/>
+          <w:lang w:eastAsia="id-ID"/>
+        </w:rPr>
+        <w:t>clone</w:t>
+      </w:r>
+      <w:r>
+        <w:rPr>
+          <w:rFonts w:ascii="Times New Roman" w:eastAsia="Times New Roman" w:hAnsi="Times New Roman" w:cs="Times New Roman"/>
+          <w:sz w:val="24"/>
+          <w:szCs w:val="24"/>
+          <w:lang w:eastAsia="id-ID"/>
+        </w:rPr>
+        <w:t>. Jika sudah menetapkan, maka klik kanan pada </w:t>
+      </w:r>
+      <w:r>
+        <w:rPr>
+          <w:rFonts w:ascii="Times New Roman" w:eastAsia="Times New Roman" w:hAnsi="Times New Roman" w:cs="Times New Roman"/>
+          <w:i/>
+          <w:iCs/>
+          <w:sz w:val="24"/>
+          <w:szCs w:val="24"/>
+          <w:lang w:eastAsia="id-ID"/>
+        </w:rPr>
+        <w:t>mouse</w:t>
+      </w:r>
+      <w:r>
+        <w:rPr>
+          <w:rFonts w:ascii="Times New Roman" w:eastAsia="Times New Roman" w:hAnsi="Times New Roman" w:cs="Times New Roman"/>
+          <w:sz w:val="24"/>
+          <w:szCs w:val="24"/>
+          <w:lang w:eastAsia="id-ID"/>
+        </w:rPr>
+        <w:t xml:space="preserve"> kamu, lalu pilih opsi </w:t>
+      </w:r>
+      <w:r>
+        <w:rPr>
+          <w:rFonts w:ascii="Times New Roman" w:eastAsia="Times New Roman" w:hAnsi="Times New Roman" w:cs="Times New Roman"/>
+          <w:b/>
+          <w:bCs/>
+          <w:i/>
+          <w:iCs/>
+          <w:sz w:val="24"/>
+          <w:szCs w:val="24"/>
+          <w:lang w:eastAsia="id-ID"/>
+        </w:rPr>
+        <w:t>Git Bash Here</w:t>
+      </w:r>
+      <w:r>
+        <w:rPr>
+          <w:rFonts w:ascii="Times New Roman" w:eastAsia="Times New Roman" w:hAnsi="Times New Roman" w:cs="Times New Roman"/>
+          <w:i/>
+          <w:iCs/>
+          <w:sz w:val="24"/>
+          <w:szCs w:val="24"/>
+          <w:lang w:eastAsia="id-ID"/>
+        </w:rPr>
+        <w:t>.</w:t>
+      </w:r>
+      <w:r>
+        <w:rPr>
+          <w:rFonts w:ascii="Times New Roman" w:eastAsia="Times New Roman" w:hAnsi="Times New Roman" w:cs="Times New Roman"/>
+          <w:sz w:val="24"/>
+          <w:szCs w:val="24"/>
+          <w:lang w:eastAsia="id-ID"/>
+        </w:rPr>
+        <w:t xml:space="preserve"> Nantinya akan muncul halaman baru berupa aplikasi Git.</w:t>
+      </w:r>
+    </w:p>
+    <w:p>
+      <w:pPr>
+        <w:spacing w:before="100" w:beforeAutospacing="1" w:after="100" w:afterAutospacing="1" w:line="240" w:lineRule="auto"/>
+        <w:rPr>
+          <w:rFonts w:ascii="Times New Roman" w:eastAsia="Times New Roman" w:hAnsi="Times New Roman" w:cs="Times New Roman"/>
+          <w:sz w:val="24"/>
+          <w:szCs w:val="24"/>
+          <w:lang w:eastAsia="id-ID"/>
+        </w:rPr>
+      </w:pPr>
+      <w:r>
+        <w:rPr>
+          <w:rFonts w:ascii="Times New Roman" w:eastAsia="Times New Roman" w:hAnsi="Times New Roman" w:cs="Times New Roman"/>
+          <w:noProof/>
+          <w:sz w:val="24"/>
+          <w:szCs w:val="24"/>
+          <w:lang w:eastAsia="id-ID"/>
+        </w:rPr>
+        <w:lastRenderedPageBreak/>
+        <w:drawing>
+          <wp:inline distT="0" distB="0" distL="0" distR="0" wp14:anchorId="1FFE4261" wp14:editId="784534B0">
+            <wp:extent cx="5133975" cy="4876800"/>
+            <wp:effectExtent l="0" t="0" r="9525" b="0"/>
+            <wp:docPr id="20" name="Picture 20" descr="https://876311.smushcdn.com/1950916/wp-content/uploads/2018/08/Capture2.png?lossy=1&amp;strip=0&amp;webp=1"/>
+            <wp:cNvGraphicFramePr>
+              <a:graphicFrameLocks xmlns:a="http://schemas.openxmlformats.org/drawingml/2006/main" noChangeAspect="1"/>
+            </wp:cNvGraphicFramePr>
+            <a:graphic xmlns:a="http://schemas.openxmlformats.org/drawingml/2006/main">
+              <a:graphicData uri="http://schemas.openxmlformats.org/drawingml/2006/picture">
+                <pic:pic xmlns:pic="http://schemas.openxmlformats.org/drawingml/2006/picture">
+                  <pic:nvPicPr>
+                    <pic:cNvPr id="0" name="Picture 4" descr="https://876311.smushcdn.com/1950916/wp-content/uploads/2018/08/Capture2.png?lossy=1&amp;strip=0&amp;webp=1"/>
+                    <pic:cNvPicPr>
+                      <a:picLocks noChangeAspect="1" noChangeArrowheads="1"/>
+                    </pic:cNvPicPr>
+                  </pic:nvPicPr>
+                  <pic:blipFill>
+                    <a:blip r:embed="rId23">
+                      <a:extLst>
+                        <a:ext uri="{28A0092B-C50C-407E-A947-70E740481C1C}">
+                          <a14:useLocalDpi xmlns:a14="http://schemas.microsoft.com/office/drawing/2010/main" val="0"/>
+                        </a:ext>
+                      </a:extLst>
+                    </a:blip>
+                    <a:srcRect/>
+                    <a:stretch>
+                      <a:fillRect/>
+                    </a:stretch>
+                  </pic:blipFill>
+                  <pic:spPr bwMode="auto">
+                    <a:xfrm>
+                      <a:off x="0" y="0"/>
+                      <a:ext cx="5133975" cy="4876800"/>
+                    </a:xfrm>
+                    <a:prstGeom prst="rect">
+                      <a:avLst/>
+                    </a:prstGeom>
+                    <a:noFill/>
+                    <a:ln>
+                      <a:noFill/>
+                    </a:ln>
+                  </pic:spPr>
+                </pic:pic>
+              </a:graphicData>
+            </a:graphic>
+          </wp:inline>
+        </w:drawing>
+      </w:r>
+    </w:p>
+    <w:p>
+      <w:pPr>
+        <w:spacing w:before="100" w:beforeAutospacing="1" w:after="100" w:afterAutospacing="1" w:line="240" w:lineRule="auto"/>
+        <w:rPr>
+          <w:rFonts w:ascii="Times New Roman" w:eastAsia="Times New Roman" w:hAnsi="Times New Roman" w:cs="Times New Roman"/>
+          <w:sz w:val="24"/>
+          <w:szCs w:val="24"/>
+          <w:lang w:eastAsia="id-ID"/>
+        </w:rPr>
+      </w:pPr>
+      <w:r>
+        <w:rPr>
+          <w:rFonts w:ascii="Times New Roman" w:eastAsia="Times New Roman" w:hAnsi="Times New Roman" w:cs="Times New Roman"/>
+          <w:sz w:val="24"/>
+          <w:szCs w:val="24"/>
+          <w:lang w:eastAsia="id-ID"/>
+        </w:rPr>
+        <w:t>Pada aplikasi Git, masukkan perintah berikut :</w:t>
+      </w:r>
+    </w:p>
+    <w:p>
+      <w:pPr>
+        <w:tabs>
+          <w:tab w:val="left" w:pos="916"/>
+          <w:tab w:val="left" w:pos="1832"/>
+          <w:tab w:val="left" w:pos="2748"/>
+          <w:tab w:val="left" w:pos="3664"/>
+          <w:tab w:val="left" w:pos="4580"/>
+          <w:tab w:val="left" w:pos="5496"/>
+          <w:tab w:val="left" w:pos="6412"/>
+          <w:tab w:val="left" w:pos="7328"/>
+          <w:tab w:val="left" w:pos="8244"/>
+          <w:tab w:val="left" w:pos="9160"/>
+          <w:tab w:val="left" w:pos="10076"/>
+          <w:tab w:val="left" w:pos="10992"/>
+          <w:tab w:val="left" w:pos="11908"/>
+          <w:tab w:val="left" w:pos="12824"/>
+          <w:tab w:val="left" w:pos="13740"/>
+          <w:tab w:val="left" w:pos="14656"/>
+        </w:tabs>
+        <w:spacing w:after="0" w:line="240" w:lineRule="auto"/>
+        <w:rPr>
+          <w:rFonts w:ascii="Times New Roman" w:eastAsia="Times New Roman" w:hAnsi="Times New Roman" w:cs="Times New Roman"/>
+          <w:sz w:val="24"/>
+          <w:szCs w:val="24"/>
+          <w:lang w:eastAsia="id-ID"/>
+        </w:rPr>
+      </w:pPr>
+      <w:r>
+        <w:rPr>
+          <w:rFonts w:ascii="Times New Roman" w:eastAsia="Times New Roman" w:hAnsi="Times New Roman" w:cs="Times New Roman"/>
+          <w:sz w:val="24"/>
+          <w:szCs w:val="24"/>
+          <w:lang w:eastAsia="id-ID"/>
+        </w:rPr>
+        <w:t>git clone LINK_REPOSITORI</w:t>
+      </w:r>
+    </w:p>
+    <w:p>
+      <w:pPr>
+        <w:spacing w:before="100" w:beforeAutospacing="1" w:after="100" w:afterAutospacing="1" w:line="240" w:lineRule="auto"/>
+        <w:rPr>
+          <w:rFonts w:ascii="Times New Roman" w:eastAsia="Times New Roman" w:hAnsi="Times New Roman" w:cs="Times New Roman"/>
+          <w:sz w:val="24"/>
+          <w:szCs w:val="24"/>
+          <w:lang w:eastAsia="id-ID"/>
+        </w:rPr>
+      </w:pPr>
+      <w:r>
+        <w:rPr>
+          <w:rFonts w:ascii="Times New Roman" w:eastAsia="Times New Roman" w:hAnsi="Times New Roman" w:cs="Times New Roman"/>
+          <w:sz w:val="24"/>
+          <w:szCs w:val="24"/>
+          <w:lang w:eastAsia="id-ID"/>
+        </w:rPr>
+        <w:t>Menggunakan perintah di atas, kita akan meminta server Github untuk mengirimkan informasi dari link repositori yang telah disediakan.</w:t>
+      </w:r>
+    </w:p>
+    <w:p>
+      <w:pPr>
+        <w:spacing w:before="100" w:beforeAutospacing="1" w:after="100" w:afterAutospacing="1" w:line="240" w:lineRule="auto"/>
+        <w:rPr>
+          <w:rFonts w:ascii="Times New Roman" w:eastAsia="Times New Roman" w:hAnsi="Times New Roman" w:cs="Times New Roman"/>
+          <w:sz w:val="24"/>
+          <w:szCs w:val="24"/>
+          <w:lang w:eastAsia="id-ID"/>
+        </w:rPr>
+      </w:pPr>
+      <w:r>
+        <w:rPr>
+          <w:rFonts w:ascii="Times New Roman" w:eastAsia="Times New Roman" w:hAnsi="Times New Roman" w:cs="Times New Roman"/>
+          <w:noProof/>
+          <w:sz w:val="24"/>
+          <w:szCs w:val="24"/>
+          <w:lang w:eastAsia="id-ID"/>
+        </w:rPr>
+        <w:lastRenderedPageBreak/>
+        <w:drawing>
+          <wp:inline distT="0" distB="0" distL="0" distR="0" wp14:anchorId="12033FA6" wp14:editId="21AD7296">
+            <wp:extent cx="5534025" cy="3067050"/>
+            <wp:effectExtent l="0" t="0" r="9525" b="0"/>
+            <wp:docPr id="19" name="Picture 19" descr="https://876311.smushcdn.com/1950916/wp-content/uploads/2018/08/Capture4.png?lossy=1&amp;strip=0&amp;webp=1"/>
+            <wp:cNvGraphicFramePr>
+              <a:graphicFrameLocks xmlns:a="http://schemas.openxmlformats.org/drawingml/2006/main" noChangeAspect="1"/>
+            </wp:cNvGraphicFramePr>
+            <a:graphic xmlns:a="http://schemas.openxmlformats.org/drawingml/2006/main">
+              <a:graphicData uri="http://schemas.openxmlformats.org/drawingml/2006/picture">
+                <pic:pic xmlns:pic="http://schemas.openxmlformats.org/drawingml/2006/picture">
+                  <pic:nvPicPr>
+                    <pic:cNvPr id="0" name="Picture 5" descr="https://876311.smushcdn.com/1950916/wp-content/uploads/2018/08/Capture4.png?lossy=1&amp;strip=0&amp;webp=1"/>
+                    <pic:cNvPicPr>
+                      <a:picLocks noChangeAspect="1" noChangeArrowheads="1"/>
+                    </pic:cNvPicPr>
+                  </pic:nvPicPr>
+                  <pic:blipFill>
+                    <a:blip r:embed="rId24">
+                      <a:extLst>
+                        <a:ext uri="{28A0092B-C50C-407E-A947-70E740481C1C}">
+                          <a14:useLocalDpi xmlns:a14="http://schemas.microsoft.com/office/drawing/2010/main" val="0"/>
+                        </a:ext>
+                      </a:extLst>
+                    </a:blip>
+                    <a:srcRect/>
+                    <a:stretch>
+                      <a:fillRect/>
+                    </a:stretch>
+                  </pic:blipFill>
+                  <pic:spPr bwMode="auto">
+                    <a:xfrm>
+                      <a:off x="0" y="0"/>
+                      <a:ext cx="5534025" cy="3067050"/>
+                    </a:xfrm>
+                    <a:prstGeom prst="rect">
+                      <a:avLst/>
+                    </a:prstGeom>
+                    <a:noFill/>
+                    <a:ln>
+                      <a:noFill/>
+                    </a:ln>
+                  </pic:spPr>
+                </pic:pic>
+              </a:graphicData>
+            </a:graphic>
+          </wp:inline>
+        </w:drawing>
+      </w:r>
+    </w:p>
+    <w:p>
+      <w:pPr>
+        <w:spacing w:before="100" w:beforeAutospacing="1" w:after="100" w:afterAutospacing="1" w:line="240" w:lineRule="auto"/>
+        <w:rPr>
+          <w:rFonts w:ascii="Times New Roman" w:eastAsia="Times New Roman" w:hAnsi="Times New Roman" w:cs="Times New Roman"/>
+          <w:sz w:val="24"/>
+          <w:szCs w:val="24"/>
+          <w:lang w:eastAsia="id-ID"/>
+        </w:rPr>
+      </w:pPr>
+      <w:r>
+        <w:rPr>
+          <w:rFonts w:ascii="Times New Roman" w:eastAsia="Times New Roman" w:hAnsi="Times New Roman" w:cs="Times New Roman"/>
+          <w:sz w:val="24"/>
+          <w:szCs w:val="24"/>
+          <w:lang w:eastAsia="id-ID"/>
+        </w:rPr>
+        <w:t xml:space="preserve">Jika </w:t>
+      </w:r>
+      <w:r>
+        <w:rPr>
+          <w:rFonts w:ascii="Times New Roman" w:eastAsia="Times New Roman" w:hAnsi="Times New Roman" w:cs="Times New Roman"/>
+          <w:i/>
+          <w:iCs/>
+          <w:sz w:val="24"/>
+          <w:szCs w:val="24"/>
+          <w:lang w:eastAsia="id-ID"/>
+        </w:rPr>
+        <w:t>link</w:t>
+      </w:r>
+      <w:r>
+        <w:rPr>
+          <w:rFonts w:ascii="Times New Roman" w:eastAsia="Times New Roman" w:hAnsi="Times New Roman" w:cs="Times New Roman"/>
+          <w:sz w:val="24"/>
+          <w:szCs w:val="24"/>
+          <w:lang w:eastAsia="id-ID"/>
+        </w:rPr>
+        <w:t xml:space="preserve"> dapat terbaca oleh </w:t>
+      </w:r>
+      <w:r>
+        <w:rPr>
+          <w:rFonts w:ascii="Times New Roman" w:eastAsia="Times New Roman" w:hAnsi="Times New Roman" w:cs="Times New Roman"/>
+          <w:i/>
+          <w:iCs/>
+          <w:sz w:val="24"/>
+          <w:szCs w:val="24"/>
+          <w:lang w:eastAsia="id-ID"/>
+        </w:rPr>
+        <w:t>server</w:t>
+      </w:r>
+      <w:r>
+        <w:rPr>
+          <w:rFonts w:ascii="Times New Roman" w:eastAsia="Times New Roman" w:hAnsi="Times New Roman" w:cs="Times New Roman"/>
+          <w:sz w:val="24"/>
+          <w:szCs w:val="24"/>
+          <w:lang w:eastAsia="id-ID"/>
+        </w:rPr>
+        <w:t xml:space="preserve"> Github, nantinya semua </w:t>
+      </w:r>
+      <w:r>
+        <w:rPr>
+          <w:rFonts w:ascii="Times New Roman" w:eastAsia="Times New Roman" w:hAnsi="Times New Roman" w:cs="Times New Roman"/>
+          <w:i/>
+          <w:iCs/>
+          <w:sz w:val="24"/>
+          <w:szCs w:val="24"/>
+          <w:lang w:eastAsia="id-ID"/>
+        </w:rPr>
+        <w:t>file</w:t>
+      </w:r>
+      <w:r>
+        <w:rPr>
+          <w:rFonts w:ascii="Times New Roman" w:eastAsia="Times New Roman" w:hAnsi="Times New Roman" w:cs="Times New Roman"/>
+          <w:sz w:val="24"/>
+          <w:szCs w:val="24"/>
+          <w:lang w:eastAsia="id-ID"/>
+        </w:rPr>
+        <w:t xml:space="preserve"> yang berkaitan dengan </w:t>
+      </w:r>
+      <w:r>
+        <w:rPr>
+          <w:rFonts w:ascii="Times New Roman" w:eastAsia="Times New Roman" w:hAnsi="Times New Roman" w:cs="Times New Roman"/>
+          <w:i/>
+          <w:iCs/>
+          <w:sz w:val="24"/>
+          <w:szCs w:val="24"/>
+          <w:lang w:eastAsia="id-ID"/>
+        </w:rPr>
+        <w:t>link</w:t>
+      </w:r>
+      <w:r>
+        <w:rPr>
+          <w:rFonts w:ascii="Times New Roman" w:eastAsia="Times New Roman" w:hAnsi="Times New Roman" w:cs="Times New Roman"/>
+          <w:sz w:val="24"/>
+          <w:szCs w:val="24"/>
+          <w:lang w:eastAsia="id-ID"/>
+        </w:rPr>
+        <w:t xml:space="preserve"> tersebut akan di unduh menuju lokasi yang telah kita tetapkan sebelumnya. Lama proses pengunduhan menyesuaikan dengan jumlah serta ukuran </w:t>
+      </w:r>
+      <w:r>
+        <w:rPr>
+          <w:rFonts w:ascii="Times New Roman" w:eastAsia="Times New Roman" w:hAnsi="Times New Roman" w:cs="Times New Roman"/>
+          <w:i/>
+          <w:iCs/>
+          <w:sz w:val="24"/>
+          <w:szCs w:val="24"/>
+          <w:lang w:eastAsia="id-ID"/>
+        </w:rPr>
+        <w:t>file</w:t>
+      </w:r>
+      <w:r>
+        <w:rPr>
+          <w:rFonts w:ascii="Times New Roman" w:eastAsia="Times New Roman" w:hAnsi="Times New Roman" w:cs="Times New Roman"/>
+          <w:sz w:val="24"/>
+          <w:szCs w:val="24"/>
+          <w:lang w:eastAsia="id-ID"/>
+        </w:rPr>
+        <w:t xml:space="preserve"> yang terdapat pada repositori Github.</w:t>
+      </w:r>
+    </w:p>
+    <w:p>
+      <w:pPr>
+        <w:spacing w:before="100" w:beforeAutospacing="1" w:after="100" w:afterAutospacing="1" w:line="240" w:lineRule="auto"/>
+        <w:rPr>
+          <w:rFonts w:ascii="Times New Roman" w:eastAsia="Times New Roman" w:hAnsi="Times New Roman" w:cs="Times New Roman"/>
+          <w:sz w:val="24"/>
+          <w:szCs w:val="24"/>
+          <w:lang w:eastAsia="id-ID"/>
+        </w:rPr>
+      </w:pPr>
+      <w:r>
+        <w:rPr>
+          <w:rFonts w:ascii="Times New Roman" w:eastAsia="Times New Roman" w:hAnsi="Times New Roman" w:cs="Times New Roman"/>
+          <w:noProof/>
+          <w:sz w:val="24"/>
+          <w:szCs w:val="24"/>
+          <w:lang w:eastAsia="id-ID"/>
+        </w:rPr>
+        <w:drawing>
+          <wp:inline distT="0" distB="0" distL="0" distR="0" wp14:anchorId="1611AF93" wp14:editId="3F894E07">
+            <wp:extent cx="5534025" cy="3067050"/>
+            <wp:effectExtent l="0" t="0" r="9525" b="0"/>
+            <wp:docPr id="18" name="Picture 18" descr="https://876311.smushcdn.com/1950916/wp-content/uploads/2018/08/Capture5.png?lossy=1&amp;strip=0&amp;webp=1"/>
+            <wp:cNvGraphicFramePr>
+              <a:graphicFrameLocks xmlns:a="http://schemas.openxmlformats.org/drawingml/2006/main" noChangeAspect="1"/>
+            </wp:cNvGraphicFramePr>
+            <a:graphic xmlns:a="http://schemas.openxmlformats.org/drawingml/2006/main">
+              <a:graphicData uri="http://schemas.openxmlformats.org/drawingml/2006/picture">
+                <pic:pic xmlns:pic="http://schemas.openxmlformats.org/drawingml/2006/picture">
+                  <pic:nvPicPr>
+                    <pic:cNvPr id="0" name="Picture 6" descr="https://876311.smushcdn.com/1950916/wp-content/uploads/2018/08/Capture5.png?lossy=1&amp;strip=0&amp;webp=1"/>
+                    <pic:cNvPicPr>
+                      <a:picLocks noChangeAspect="1" noChangeArrowheads="1"/>
+                    </pic:cNvPicPr>
+                  </pic:nvPicPr>
+                  <pic:blipFill>
+                    <a:blip r:embed="rId25">
+                      <a:extLst>
+                        <a:ext uri="{28A0092B-C50C-407E-A947-70E740481C1C}">
+                          <a14:useLocalDpi xmlns:a14="http://schemas.microsoft.com/office/drawing/2010/main" val="0"/>
+                        </a:ext>
+                      </a:extLst>
+                    </a:blip>
+                    <a:srcRect/>
+                    <a:stretch>
+                      <a:fillRect/>
+                    </a:stretch>
+                  </pic:blipFill>
+                  <pic:spPr bwMode="auto">
+                    <a:xfrm>
+                      <a:off x="0" y="0"/>
+                      <a:ext cx="5534025" cy="3067050"/>
+                    </a:xfrm>
+                    <a:prstGeom prst="rect">
+                      <a:avLst/>
+                    </a:prstGeom>
+                    <a:noFill/>
+                    <a:ln>
+                      <a:noFill/>
+                    </a:ln>
+                  </pic:spPr>
+                </pic:pic>
+              </a:graphicData>
+            </a:graphic>
+          </wp:inline>
+        </w:drawing>
+      </w:r>
+      <w:r>
+        <w:rPr>
+          <w:rFonts w:ascii="Times New Roman" w:eastAsia="Times New Roman" w:hAnsi="Times New Roman" w:cs="Times New Roman"/>
+          <w:sz w:val="24"/>
+          <w:szCs w:val="24"/>
+          <w:lang w:eastAsia="id-ID"/>
+        </w:rPr>
+        <w:t xml:space="preserve"> </w:t>
+      </w:r>
+    </w:p>
+    <w:p>
+      <w:pPr>
+        <w:spacing w:before="100" w:beforeAutospacing="1" w:after="100" w:afterAutospacing="1" w:line="240" w:lineRule="auto"/>
+        <w:rPr>
+          <w:rFonts w:ascii="Times New Roman" w:eastAsia="Times New Roman" w:hAnsi="Times New Roman" w:cs="Times New Roman"/>
+          <w:sz w:val="24"/>
+          <w:szCs w:val="24"/>
+          <w:lang w:eastAsia="id-ID"/>
+        </w:rPr>
+      </w:pPr>
+      <w:bookmarkStart w:id="0" w:name="_GoBack"/>
+      <w:bookmarkEnd w:id="0"/>
+      <w:r>
+        <w:rPr>
+          <w:rFonts w:ascii="Times New Roman" w:eastAsia="Times New Roman" w:hAnsi="Times New Roman" w:cs="Times New Roman"/>
+          <w:sz w:val="24"/>
+          <w:szCs w:val="24"/>
+          <w:lang w:eastAsia="id-ID"/>
+        </w:rPr>
+        <w:t xml:space="preserve">Jika proses pengunduhan telah selesai dilakukan, nantinya pada direktori yang di tuju, akan terdapat sebuah direktori yang memiliki nama yang sama dengan nama dari repositori yang kita </w:t>
+      </w:r>
+      <w:r>
+        <w:rPr>
+          <w:rFonts w:ascii="Times New Roman" w:eastAsia="Times New Roman" w:hAnsi="Times New Roman" w:cs="Times New Roman"/>
+          <w:i/>
+          <w:iCs/>
+          <w:sz w:val="24"/>
+          <w:szCs w:val="24"/>
+          <w:lang w:eastAsia="id-ID"/>
+        </w:rPr>
+        <w:t>clone</w:t>
+      </w:r>
+      <w:r>
+        <w:rPr>
+          <w:rFonts w:ascii="Times New Roman" w:eastAsia="Times New Roman" w:hAnsi="Times New Roman" w:cs="Times New Roman"/>
+          <w:sz w:val="24"/>
+          <w:szCs w:val="24"/>
+          <w:lang w:eastAsia="id-ID"/>
+        </w:rPr>
+        <w:t xml:space="preserve">. Artinya, </w:t>
+      </w:r>
+      <w:r>
+        <w:rPr>
+          <w:rFonts w:ascii="Times New Roman" w:eastAsia="Times New Roman" w:hAnsi="Times New Roman" w:cs="Times New Roman"/>
+          <w:i/>
+          <w:iCs/>
+          <w:sz w:val="24"/>
+          <w:szCs w:val="24"/>
+          <w:lang w:eastAsia="id-ID"/>
+        </w:rPr>
+        <w:t>file</w:t>
+      </w:r>
+      <w:r>
+        <w:rPr>
+          <w:rFonts w:ascii="Times New Roman" w:eastAsia="Times New Roman" w:hAnsi="Times New Roman" w:cs="Times New Roman"/>
+          <w:sz w:val="24"/>
+          <w:szCs w:val="24"/>
+          <w:lang w:eastAsia="id-ID"/>
+        </w:rPr>
+        <w:t xml:space="preserve"> hasil </w:t>
+      </w:r>
+      <w:r>
+        <w:rPr>
+          <w:rFonts w:ascii="Times New Roman" w:eastAsia="Times New Roman" w:hAnsi="Times New Roman" w:cs="Times New Roman"/>
+          <w:i/>
+          <w:iCs/>
+          <w:sz w:val="24"/>
+          <w:szCs w:val="24"/>
+          <w:lang w:eastAsia="id-ID"/>
+        </w:rPr>
+        <w:t>clone</w:t>
+      </w:r>
+      <w:r>
+        <w:rPr>
+          <w:rFonts w:ascii="Times New Roman" w:eastAsia="Times New Roman" w:hAnsi="Times New Roman" w:cs="Times New Roman"/>
+          <w:sz w:val="24"/>
+          <w:szCs w:val="24"/>
+          <w:lang w:eastAsia="id-ID"/>
+        </w:rPr>
+        <w:t> telah siap untuk digunakan.</w:t>
+      </w:r>
+    </w:p>
+    <w:p>
+      <w:r>
+        <w:t>.</w:t>
+      </w:r>
+    </w:p>
     <w:sectPr>
       <w:pgSz w:w="11906" w:h="16838"/>
       <w:pgMar w:top="1440" w:right="1440" w:bottom="1440" w:left="1440" w:header="708" w:footer="708" w:gutter="0"/>
@@ -2209,6 +3438,29 @@
     <w:qFormat/>
     <w:rsid w:val="00E46BD7"/>
   </w:style>
+  <w:style w:type="paragraph" w:styleId="Heading1">
+    <w:name w:val="heading 1"/>
+    <w:basedOn w:val="Normal"/>
+    <w:next w:val="Normal"/>
+    <w:link w:val="Heading1Char"/>
+    <w:uiPriority w:val="9"/>
+    <w:qFormat/>
+    <w:rsid w:val="008B083E"/>
+    <w:pPr>
+      <w:keepNext/>
+      <w:keepLines/>
+      <w:spacing w:before="480" w:after="0"/>
+      <w:outlineLvl w:val="0"/>
+    </w:pPr>
+    <w:rPr>
+      <w:rFonts w:asciiTheme="majorHAnsi" w:eastAsiaTheme="majorEastAsia" w:hAnsiTheme="majorHAnsi" w:cstheme="majorBidi"/>
+      <w:b/>
+      <w:bCs/>
+      <w:color w:val="365F91" w:themeColor="accent1" w:themeShade="BF"/>
+      <w:sz w:val="28"/>
+      <w:szCs w:val="28"/>
+    </w:rPr>
+  </w:style>
   <w:style w:type="paragraph" w:styleId="Heading3">
     <w:name w:val="heading 3"/>
     <w:basedOn w:val="Normal"/>
@@ -2297,7 +3549,6 @@
     <w:name w:val="Normal (Web)"/>
     <w:basedOn w:val="Normal"/>
     <w:uiPriority w:val="99"/>
-    <w:semiHidden/>
     <w:unhideWhenUsed/>
     <w:rsid w:val="002E5983"/>
     <w:pPr>
@@ -2424,6 +3675,21 @@
       <w:rFonts w:ascii="Tahoma" w:hAnsi="Tahoma" w:cs="Tahoma"/>
       <w:sz w:val="16"/>
       <w:szCs w:val="16"/>
+    </w:rPr>
+  </w:style>
+  <w:style w:type="character" w:customStyle="1" w:styleId="Heading1Char">
+    <w:name w:val="Heading 1 Char"/>
+    <w:basedOn w:val="DefaultParagraphFont"/>
+    <w:link w:val="Heading1"/>
+    <w:uiPriority w:val="9"/>
+    <w:rsid w:val="008B083E"/>
+    <w:rPr>
+      <w:rFonts w:asciiTheme="majorHAnsi" w:eastAsiaTheme="majorEastAsia" w:hAnsiTheme="majorHAnsi" w:cstheme="majorBidi"/>
+      <w:b/>
+      <w:bCs/>
+      <w:color w:val="365F91" w:themeColor="accent1" w:themeShade="BF"/>
+      <w:sz w:val="28"/>
+      <w:szCs w:val="28"/>
     </w:rPr>
   </w:style>
 </w:styles>
@@ -2590,6 +3856,29 @@
     <w:qFormat/>
     <w:rsid w:val="00E46BD7"/>
   </w:style>
+  <w:style w:type="paragraph" w:styleId="Heading1">
+    <w:name w:val="heading 1"/>
+    <w:basedOn w:val="Normal"/>
+    <w:next w:val="Normal"/>
+    <w:link w:val="Heading1Char"/>
+    <w:uiPriority w:val="9"/>
+    <w:qFormat/>
+    <w:rsid w:val="008B083E"/>
+    <w:pPr>
+      <w:keepNext/>
+      <w:keepLines/>
+      <w:spacing w:before="480" w:after="0"/>
+      <w:outlineLvl w:val="0"/>
+    </w:pPr>
+    <w:rPr>
+      <w:rFonts w:asciiTheme="majorHAnsi" w:eastAsiaTheme="majorEastAsia" w:hAnsiTheme="majorHAnsi" w:cstheme="majorBidi"/>
+      <w:b/>
+      <w:bCs/>
+      <w:color w:val="365F91" w:themeColor="accent1" w:themeShade="BF"/>
+      <w:sz w:val="28"/>
+      <w:szCs w:val="28"/>
+    </w:rPr>
+  </w:style>
   <w:style w:type="paragraph" w:styleId="Heading3">
     <w:name w:val="heading 3"/>
     <w:basedOn w:val="Normal"/>
@@ -2678,7 +3967,6 @@
     <w:name w:val="Normal (Web)"/>
     <w:basedOn w:val="Normal"/>
     <w:uiPriority w:val="99"/>
-    <w:semiHidden/>
     <w:unhideWhenUsed/>
     <w:rsid w:val="002E5983"/>
     <w:pPr>
@@ -2805,6 +4093,21 @@
       <w:rFonts w:ascii="Tahoma" w:hAnsi="Tahoma" w:cs="Tahoma"/>
       <w:sz w:val="16"/>
       <w:szCs w:val="16"/>
+    </w:rPr>
+  </w:style>
+  <w:style w:type="character" w:customStyle="1" w:styleId="Heading1Char">
+    <w:name w:val="Heading 1 Char"/>
+    <w:basedOn w:val="DefaultParagraphFont"/>
+    <w:link w:val="Heading1"/>
+    <w:uiPriority w:val="9"/>
+    <w:rsid w:val="008B083E"/>
+    <w:rPr>
+      <w:rFonts w:asciiTheme="majorHAnsi" w:eastAsiaTheme="majorEastAsia" w:hAnsiTheme="majorHAnsi" w:cstheme="majorBidi"/>
+      <w:b/>
+      <w:bCs/>
+      <w:color w:val="365F91" w:themeColor="accent1" w:themeShade="BF"/>
+      <w:sz w:val="28"/>
+      <w:szCs w:val="28"/>
     </w:rPr>
   </w:style>
 </w:styles>

</xml_diff>